<commit_message>
correction des erreur de code, correction des erreure responsive, ajout des maquette UI mobile et stylisation README
</commit_message>
<xml_diff>
--- a/docs/cv-nsengimana-françois.docx
+++ b/docs/cv-nsengimana-françois.docx
@@ -491,15 +491,15 @@
         <mc:AlternateContent>
           <mc:Choice Requires="wpg">
             <w:drawing>
-              <wp:anchor distT="0" distB="0" distL="114300" distR="114300" simplePos="0" relativeHeight="251710464" behindDoc="0" locked="0" layoutInCell="1" allowOverlap="1" wp14:anchorId="3A1F59DD" wp14:editId="746A00E2">
+              <wp:anchor distT="0" distB="0" distL="114300" distR="114300" simplePos="0" relativeHeight="251710464" behindDoc="0" locked="0" layoutInCell="1" allowOverlap="1" wp14:anchorId="3A1F59DD" wp14:editId="674400F9">
                 <wp:simplePos x="0" y="0"/>
                 <wp:positionH relativeFrom="page">
-                  <wp:posOffset>2876550</wp:posOffset>
+                  <wp:posOffset>2905125</wp:posOffset>
                 </wp:positionH>
                 <wp:positionV relativeFrom="paragraph">
-                  <wp:posOffset>6670999</wp:posOffset>
+                  <wp:posOffset>6670644</wp:posOffset>
                 </wp:positionV>
-                <wp:extent cx="4359275" cy="423545"/>
+                <wp:extent cx="4267944" cy="423545"/>
                 <wp:effectExtent l="0" t="0" r="0" b="0"/>
                 <wp:wrapNone/>
                 <wp:docPr id="195" name="Groupe 195"/>
@@ -511,9 +511,9 @@
                       <wpg:grpSpPr>
                         <a:xfrm>
                           <a:off x="0" y="0"/>
-                          <a:ext cx="4359275" cy="423545"/>
-                          <a:chOff x="1" y="0"/>
-                          <a:chExt cx="4360078" cy="423545"/>
+                          <a:ext cx="4267944" cy="423545"/>
+                          <a:chOff x="2" y="55756"/>
+                          <a:chExt cx="4269356" cy="423545"/>
                         </a:xfrm>
                       </wpg:grpSpPr>
                       <wps:wsp>
@@ -521,8 +521,8 @@
                         <wps:cNvSpPr txBox="1"/>
                         <wps:spPr>
                           <a:xfrm>
-                            <a:off x="1501355" y="0"/>
-                            <a:ext cx="2858724" cy="423545"/>
+                            <a:off x="1410633" y="55756"/>
+                            <a:ext cx="2858725" cy="423545"/>
                           </a:xfrm>
                           <a:prstGeom prst="rect">
                             <a:avLst/>
@@ -607,7 +607,6 @@
                             </w:p>
                             <w:p>
                               <w:pPr>
-                                <w:pStyle w:val="Lienhypertexte"/>
                                 <w:spacing w:after="0" w:line="240" w:lineRule="auto"/>
                                 <w:ind w:left="-142"/>
                                 <w:rPr>
@@ -648,8 +647,8 @@
                         <wps:cNvSpPr txBox="1"/>
                         <wps:spPr>
                           <a:xfrm>
-                            <a:off x="1" y="66908"/>
-                            <a:ext cx="889265" cy="245110"/>
+                            <a:off x="2" y="66908"/>
+                            <a:ext cx="725068" cy="245110"/>
                           </a:xfrm>
                           <a:prstGeom prst="rect">
                             <a:avLst/>
@@ -663,14 +662,11 @@
                           <w:txbxContent>
                             <w:p>
                               <w:pPr>
-                                <w:pStyle w:val="Lienhypertexte"/>
                                 <w:spacing w:after="0" w:line="40" w:lineRule="atLeast"/>
                                 <w:ind w:left="-142"/>
                                 <w:rPr>
                                   <w:rFonts w:ascii="Cambria Math" w:eastAsia="Times New Roman" w:hAnsi="Cambria Math" w:cs="Times New Roman"/>
                                   <w:color w:val="000000"/>
-                                  <w:sz w:val="24"/>
-                                  <w:szCs w:val="24"/>
                                   <w:lang w:val="en-US"/>
                                 </w:rPr>
                               </w:pPr>
@@ -679,44 +675,11 @@
                                   <w:rFonts w:ascii="Cambria Math" w:eastAsia="Times New Roman" w:hAnsi="Cambria Math" w:cs="Times New Roman"/>
                                   <w:color w:val="000000"/>
                                   <w:spacing w:val="22"/>
-                                  <w:sz w:val="18"/>
-                                  <w:szCs w:val="18"/>
+                                  <w:sz w:val="16"/>
+                                  <w:szCs w:val="16"/>
                                   <w:lang w:val="en-US"/>
                                 </w:rPr>
-                                <w:t>202</w:t>
-                              </w:r>
-                              <w:r>
-                                <w:rPr>
-                                  <w:rFonts w:ascii="Cambria Math" w:eastAsia="Times New Roman" w:hAnsi="Cambria Math" w:cs="Times New Roman"/>
-                                  <w:color w:val="000000"/>
-                                  <w:spacing w:val="22"/>
-                                  <w:sz w:val="18"/>
-                                  <w:szCs w:val="18"/>
-                                  <w:lang w:val="en-US"/>
-                                </w:rPr>
-                                <w:t>0-</w:t>
-                              </w:r>
-                              <w:r>
-                                <w:rPr>
-                                  <w:rFonts w:ascii="Cambria Math" w:eastAsia="Times New Roman" w:hAnsi="Cambria Math" w:cs="Times New Roman"/>
-                                  <w:color w:val="000000"/>
-                                  <w:spacing w:val="22"/>
-                                  <w:sz w:val="18"/>
-                                  <w:szCs w:val="18"/>
-                                  <w:lang w:val="en-US"/>
-                                </w:rPr>
-                                <w:t>202</w:t>
-                              </w:r>
-                              <w:r>
-                                <w:rPr>
-                                  <w:rFonts w:ascii="Cambria Math" w:eastAsia="Times New Roman" w:hAnsi="Cambria Math" w:cs="Times New Roman"/>
-                                  <w:color w:val="000000"/>
-                                  <w:spacing w:val="22"/>
-                                  <w:sz w:val="18"/>
-                                  <w:szCs w:val="18"/>
-                                  <w:lang w:val="en-US"/>
-                                </w:rPr>
-                                <w:t>1</w:t>
+                                <w:t>2020-2021</w:t>
                               </w:r>
                             </w:p>
                           </w:txbxContent>
@@ -742,8 +705,8 @@
           </mc:Choice>
           <mc:Fallback>
             <w:pict>
-              <v:group w14:anchorId="3A1F59DD" id="Groupe 195" o:spid="_x0000_s1030" style="position:absolute;margin-left:226.5pt;margin-top:525.3pt;width:343.25pt;height:33.35pt;z-index:251710464;mso-position-horizontal-relative:page;mso-width-relative:margin;mso-height-relative:margin" coordorigin="" coordsize="43600,4235" o:gfxdata="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">
-                <v:shape id="Zone de texte 197" o:spid="_x0000_s1031" type="#_x0000_t202" style="position:absolute;left:15013;width:28587;height:4235;visibility:visible;mso-wrap-style:square;v-text-anchor:top" o:gfxdata="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" filled="f" stroked="f" strokeweight=".5pt">
+              <v:group w14:anchorId="3A1F59DD" id="Groupe 195" o:spid="_x0000_s1030" style="position:absolute;margin-left:228.75pt;margin-top:525.25pt;width:336.05pt;height:33.35pt;z-index:251710464;mso-position-horizontal-relative:page;mso-width-relative:margin;mso-height-relative:margin" coordorigin=",557" coordsize="42693,4235" o:gfxdata="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">
+                <v:shape id="Zone de texte 197" o:spid="_x0000_s1031" type="#_x0000_t202" style="position:absolute;left:14106;top:557;width:28587;height:4236;visibility:visible;mso-wrap-style:square;v-text-anchor:top" o:gfxdata="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" filled="f" stroked="f" strokeweight=".5pt">
                   <v:textbox>
                     <w:txbxContent>
                       <w:p>
@@ -819,7 +782,6 @@
                       </w:p>
                       <w:p>
                         <w:pPr>
-                          <w:pStyle w:val="Lienhypertexte"/>
                           <w:spacing w:after="0" w:line="240" w:lineRule="auto"/>
                           <w:ind w:left="-142"/>
                           <w:rPr>
@@ -849,19 +811,16 @@
                     </w:txbxContent>
                   </v:textbox>
                 </v:shape>
-                <v:shape id="Zone de texte 199" o:spid="_x0000_s1032" type="#_x0000_t202" style="position:absolute;top:669;width:8892;height:2451;visibility:visible;mso-wrap-style:square;v-text-anchor:top" o:gfxdata="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" filled="f" stroked="f" strokeweight=".5pt">
+                <v:shape id="Zone de texte 199" o:spid="_x0000_s1032" type="#_x0000_t202" style="position:absolute;top:669;width:7250;height:2451;visibility:visible;mso-wrap-style:square;v-text-anchor:top" o:gfxdata="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" filled="f" stroked="f" strokeweight=".5pt">
                   <v:textbox>
                     <w:txbxContent>
                       <w:p>
                         <w:pPr>
-                          <w:pStyle w:val="Lienhypertexte"/>
                           <w:spacing w:after="0" w:line="40" w:lineRule="atLeast"/>
                           <w:ind w:left="-142"/>
                           <w:rPr>
                             <w:rFonts w:ascii="Cambria Math" w:eastAsia="Times New Roman" w:hAnsi="Cambria Math" w:cs="Times New Roman"/>
                             <w:color w:val="000000"/>
-                            <w:sz w:val="24"/>
-                            <w:szCs w:val="24"/>
                             <w:lang w:val="en-US"/>
                           </w:rPr>
                         </w:pPr>
@@ -870,44 +829,11 @@
                             <w:rFonts w:ascii="Cambria Math" w:eastAsia="Times New Roman" w:hAnsi="Cambria Math" w:cs="Times New Roman"/>
                             <w:color w:val="000000"/>
                             <w:spacing w:val="22"/>
-                            <w:sz w:val="18"/>
-                            <w:szCs w:val="18"/>
+                            <w:sz w:val="16"/>
+                            <w:szCs w:val="16"/>
                             <w:lang w:val="en-US"/>
                           </w:rPr>
-                          <w:t>202</w:t>
-                        </w:r>
-                        <w:r>
-                          <w:rPr>
-                            <w:rFonts w:ascii="Cambria Math" w:eastAsia="Times New Roman" w:hAnsi="Cambria Math" w:cs="Times New Roman"/>
-                            <w:color w:val="000000"/>
-                            <w:spacing w:val="22"/>
-                            <w:sz w:val="18"/>
-                            <w:szCs w:val="18"/>
-                            <w:lang w:val="en-US"/>
-                          </w:rPr>
-                          <w:t>0-</w:t>
-                        </w:r>
-                        <w:r>
-                          <w:rPr>
-                            <w:rFonts w:ascii="Cambria Math" w:eastAsia="Times New Roman" w:hAnsi="Cambria Math" w:cs="Times New Roman"/>
-                            <w:color w:val="000000"/>
-                            <w:spacing w:val="22"/>
-                            <w:sz w:val="18"/>
-                            <w:szCs w:val="18"/>
-                            <w:lang w:val="en-US"/>
-                          </w:rPr>
-                          <w:t>202</w:t>
-                        </w:r>
-                        <w:r>
-                          <w:rPr>
-                            <w:rFonts w:ascii="Cambria Math" w:eastAsia="Times New Roman" w:hAnsi="Cambria Math" w:cs="Times New Roman"/>
-                            <w:color w:val="000000"/>
-                            <w:spacing w:val="22"/>
-                            <w:sz w:val="18"/>
-                            <w:szCs w:val="18"/>
-                            <w:lang w:val="en-US"/>
-                          </w:rPr>
-                          <w:t>1</w:t>
+                          <w:t>2020-2021</w:t>
                         </w:r>
                       </w:p>
                     </w:txbxContent>
@@ -927,15 +853,573 @@
         <mc:AlternateContent>
           <mc:Choice Requires="wpg">
             <w:drawing>
-              <wp:anchor distT="0" distB="0" distL="114300" distR="114300" simplePos="0" relativeHeight="251706368" behindDoc="0" locked="0" layoutInCell="1" allowOverlap="1" wp14:anchorId="117B7F3A" wp14:editId="372A74C4">
+              <wp:anchor distT="0" distB="0" distL="114300" distR="114300" simplePos="0" relativeHeight="251708416" behindDoc="0" locked="0" layoutInCell="1" allowOverlap="1" wp14:anchorId="5082C715" wp14:editId="1A7E56D1">
+                <wp:simplePos x="0" y="0"/>
+                <wp:positionH relativeFrom="page">
+                  <wp:posOffset>2871669</wp:posOffset>
+                </wp:positionH>
+                <wp:positionV relativeFrom="paragraph">
+                  <wp:posOffset>6035255</wp:posOffset>
+                </wp:positionV>
+                <wp:extent cx="4486629" cy="624205"/>
+                <wp:effectExtent l="0" t="0" r="0" b="4445"/>
+                <wp:wrapNone/>
+                <wp:docPr id="62" name="Groupe 62"/>
+                <wp:cNvGraphicFramePr/>
+                <a:graphic xmlns:a="http://schemas.openxmlformats.org/drawingml/2006/main">
+                  <a:graphicData uri="http://schemas.microsoft.com/office/word/2010/wordprocessingGroup">
+                    <wpg:wgp>
+                      <wpg:cNvGrpSpPr/>
+                      <wpg:grpSpPr>
+                        <a:xfrm>
+                          <a:off x="0" y="0"/>
+                          <a:ext cx="4486629" cy="624205"/>
+                          <a:chOff x="0" y="-1"/>
+                          <a:chExt cx="4212774" cy="624738"/>
+                        </a:xfrm>
+                      </wpg:grpSpPr>
+                      <wpg:grpSp>
+                        <wpg:cNvPr id="63" name="Groupe 63"/>
+                        <wpg:cNvGrpSpPr/>
+                        <wpg:grpSpPr>
+                          <a:xfrm>
+                            <a:off x="1241832" y="-1"/>
+                            <a:ext cx="2970942" cy="624738"/>
+                            <a:chOff x="-620421" y="-1"/>
+                            <a:chExt cx="2970942" cy="624738"/>
+                          </a:xfrm>
+                        </wpg:grpSpPr>
+                        <wps:wsp>
+                          <wps:cNvPr id="192" name="Zone de texte 192"/>
+                          <wps:cNvSpPr txBox="1"/>
+                          <wps:spPr>
+                            <a:xfrm>
+                              <a:off x="-513042" y="-1"/>
+                              <a:ext cx="2863563" cy="624738"/>
+                            </a:xfrm>
+                            <a:prstGeom prst="rect">
+                              <a:avLst/>
+                            </a:prstGeom>
+                            <a:noFill/>
+                            <a:ln w="6350">
+                              <a:noFill/>
+                            </a:ln>
+                          </wps:spPr>
+                          <wps:txbx>
+                            <w:txbxContent>
+                              <w:p>
+                                <w:pPr>
+                                  <w:spacing w:after="0" w:line="40" w:lineRule="atLeast"/>
+                                  <w:ind w:left="-142"/>
+                                  <w:rPr>
+                                    <w:rStyle w:val="oypena"/>
+                                    <w:rFonts w:ascii="Cambria Math" w:hAnsi="Cambria Math"/>
+                                    <w:b/>
+                                    <w:bCs/>
+                                    <w:color w:val="000000"/>
+                                    <w:lang w:val="fr-FR"/>
+                                  </w:rPr>
+                                </w:pPr>
+                                <w:r>
+                                  <w:rPr>
+                                    <w:rStyle w:val="oypena"/>
+                                    <w:rFonts w:ascii="Cambria Math" w:hAnsi="Cambria Math"/>
+                                    <w:b/>
+                                    <w:bCs/>
+                                    <w:color w:val="000000"/>
+                                    <w:lang w:val="fr-FR"/>
+                                  </w:rPr>
+                                  <w:t xml:space="preserve">   Institut Management Brazzaville (IMB)</w:t>
+                                </w:r>
+                              </w:p>
+                              <w:p>
+                                <w:pPr>
+                                  <w:spacing w:after="0" w:line="40" w:lineRule="atLeast"/>
+                                  <w:rPr>
+                                    <w:rStyle w:val="oypena"/>
+                                    <w:rFonts w:ascii="Cambria Math" w:hAnsi="Cambria Math"/>
+                                    <w:color w:val="000000"/>
+                                    <w:lang w:val="fr-FR"/>
+                                  </w:rPr>
+                                </w:pPr>
+                                <w:r>
+                                  <w:rPr>
+                                    <w:rStyle w:val="oypena"/>
+                                    <w:rFonts w:ascii="Cambria Math" w:hAnsi="Cambria Math"/>
+                                    <w:color w:val="000000"/>
+                                    <w:lang w:val="fr-FR"/>
+                                  </w:rPr>
+                                  <w:t xml:space="preserve">Sécurité informatique, Base </w:t>
+                                </w:r>
+                                <w:r>
+                                  <w:rPr>
+                                    <w:rStyle w:val="oypena"/>
+                                    <w:rFonts w:ascii="Cambria Math" w:hAnsi="Cambria Math"/>
+                                    <w:color w:val="000000"/>
+                                    <w:lang w:val="fr-FR"/>
+                                  </w:rPr>
+                                  <w:t xml:space="preserve">donnée, </w:t>
+                                </w:r>
+                                <w:r>
+                                  <w:rPr>
+                                    <w:rStyle w:val="oypena"/>
+                                    <w:rFonts w:ascii="Cambria Math" w:hAnsi="Cambria Math"/>
+                                    <w:color w:val="000000"/>
+                                    <w:lang w:val="fr-FR"/>
+                                  </w:rPr>
+                                  <w:t>Microsoft office</w:t>
+                                </w:r>
+                                <w:r>
+                                  <w:rPr>
+                                    <w:rStyle w:val="oypena"/>
+                                    <w:rFonts w:ascii="Cambria Math" w:hAnsi="Cambria Math"/>
+                                    <w:color w:val="000000"/>
+                                    <w:lang w:val="fr-FR"/>
+                                  </w:rPr>
+                                  <w:t xml:space="preserve"> 365</w:t>
+                                </w:r>
+                                <w:r>
+                                  <w:rPr>
+                                    <w:rStyle w:val="oypena"/>
+                                    <w:rFonts w:ascii="Cambria Math" w:hAnsi="Cambria Math"/>
+                                    <w:color w:val="000000"/>
+                                    <w:lang w:val="fr-FR"/>
+                                  </w:rPr>
+                                  <w:t xml:space="preserve"> et initiation linux.</w:t>
+                                </w:r>
+                              </w:p>
+                              <w:p>
+                                <w:pPr>
+                                  <w:spacing w:after="0" w:line="40" w:lineRule="atLeast"/>
+                                  <w:ind w:left="-142"/>
+                                  <w:rPr>
+                                    <w:rStyle w:val="oypena"/>
+                                    <w:rFonts w:ascii="Cambria Math" w:hAnsi="Cambria Math"/>
+                                    <w:color w:val="000000"/>
+                                    <w:lang w:val="fr-FR"/>
+                                  </w:rPr>
+                                </w:pPr>
+                              </w:p>
+                              <w:p>
+                                <w:pPr>
+                                  <w:spacing w:after="0" w:line="276" w:lineRule="auto"/>
+                                  <w:ind w:left="-142"/>
+                                  <w:rPr>
+                                    <w:rFonts w:ascii="Cambria Math" w:eastAsia="Times New Roman" w:hAnsi="Cambria Math" w:cs="Times New Roman"/>
+                                    <w:color w:val="000000"/>
+                                    <w:lang w:val="fr-FR"/>
+                                  </w:rPr>
+                                </w:pPr>
+                                <w:r>
+                                  <w:rPr>
+                                    <w:rFonts w:ascii="Cambria Math" w:eastAsia="Times New Roman" w:hAnsi="Cambria Math" w:cs="Times New Roman"/>
+                                    <w:color w:val="000000"/>
+                                    <w:lang w:val="fr-FR"/>
+                                  </w:rPr>
+                                  <w:t xml:space="preserve">                                                                                         </w:t>
+                                </w:r>
+                              </w:p>
+                              <w:p>
+                                <w:pPr>
+                                  <w:spacing w:after="0" w:line="276" w:lineRule="auto"/>
+                                  <w:ind w:left="-142"/>
+                                  <w:rPr>
+                                    <w:rFonts w:ascii="Cambria Math" w:hAnsi="Cambria Math"/>
+                                  </w:rPr>
+                                </w:pPr>
+                              </w:p>
+                            </w:txbxContent>
+                          </wps:txbx>
+                          <wps:bodyPr rot="0" spcFirstLastPara="0" vertOverflow="overflow" horzOverflow="overflow" vert="horz" wrap="square" lIns="91440" tIns="45720" rIns="91440" bIns="45720" numCol="1" spcCol="0" rtlCol="0" fromWordArt="0" anchor="t" anchorCtr="0" forceAA="0" compatLnSpc="1">
+                            <a:prstTxWarp prst="textNoShape">
+                              <a:avLst/>
+                            </a:prstTxWarp>
+                            <a:noAutofit/>
+                          </wps:bodyPr>
+                        </wps:wsp>
+                        <pic:pic xmlns:pic="http://schemas.openxmlformats.org/drawingml/2006/picture">
+                          <pic:nvPicPr>
+                            <pic:cNvPr id="193" name="Image 193"/>
+                            <pic:cNvPicPr>
+                              <a:picLocks noChangeAspect="1"/>
+                            </pic:cNvPicPr>
+                          </pic:nvPicPr>
+                          <pic:blipFill>
+                            <a:blip r:embed="rId7" cstate="print">
+                              <a:extLst>
+                                <a:ext uri="{28A0092B-C50C-407E-A947-70E740481C1C}">
+                                  <a14:useLocalDpi xmlns:a14="http://schemas.microsoft.com/office/drawing/2010/main" val="0"/>
+                                </a:ext>
+                              </a:extLst>
+                            </a:blip>
+                            <a:srcRect/>
+                            <a:stretch/>
+                          </pic:blipFill>
+                          <pic:spPr>
+                            <a:xfrm>
+                              <a:off x="-620421" y="22303"/>
+                              <a:ext cx="197061" cy="205105"/>
+                            </a:xfrm>
+                            <a:prstGeom prst="rect">
+                              <a:avLst/>
+                            </a:prstGeom>
+                          </pic:spPr>
+                        </pic:pic>
+                      </wpg:grpSp>
+                      <wps:wsp>
+                        <wps:cNvPr id="194" name="Zone de texte 194"/>
+                        <wps:cNvSpPr txBox="1"/>
+                        <wps:spPr>
+                          <a:xfrm>
+                            <a:off x="0" y="66908"/>
+                            <a:ext cx="1020547" cy="245110"/>
+                          </a:xfrm>
+                          <a:prstGeom prst="rect">
+                            <a:avLst/>
+                          </a:prstGeom>
+                          <a:noFill/>
+                          <a:ln w="6350">
+                            <a:noFill/>
+                          </a:ln>
+                        </wps:spPr>
+                        <wps:txbx>
+                          <w:txbxContent>
+                            <w:p>
+                              <w:pPr>
+                                <w:spacing w:after="0" w:line="40" w:lineRule="atLeast"/>
+                                <w:ind w:left="-142"/>
+                                <w:rPr>
+                                  <w:rFonts w:ascii="Cambria Math" w:eastAsia="Times New Roman" w:hAnsi="Cambria Math" w:cs="Times New Roman"/>
+                                  <w:color w:val="000000"/>
+                                  <w:lang w:val="en-US"/>
+                                </w:rPr>
+                              </w:pPr>
+                              <w:r>
+                                <w:rPr>
+                                  <w:rFonts w:ascii="Cambria Math" w:eastAsia="Times New Roman" w:hAnsi="Cambria Math" w:cs="Times New Roman"/>
+                                  <w:color w:val="000000"/>
+                                  <w:spacing w:val="22"/>
+                                  <w:sz w:val="16"/>
+                                  <w:szCs w:val="16"/>
+                                  <w:lang w:val="en-US"/>
+                                </w:rPr>
+                                <w:t>09</w:t>
+                              </w:r>
+                              <w:r>
+                                <w:rPr>
+                                  <w:rFonts w:ascii="Cambria Math" w:eastAsia="Times New Roman" w:hAnsi="Cambria Math" w:cs="Times New Roman"/>
+                                  <w:color w:val="000000"/>
+                                  <w:spacing w:val="22"/>
+                                  <w:sz w:val="16"/>
+                                  <w:szCs w:val="16"/>
+                                  <w:lang w:val="en-US"/>
+                                </w:rPr>
+                                <w:t>-2023-</w:t>
+                              </w:r>
+                              <w:r>
+                                <w:rPr>
+                                  <w:rFonts w:ascii="Cambria Math" w:hAnsi="Cambria Math"/>
+                                  <w:color w:val="000000"/>
+                                  <w:spacing w:val="22"/>
+                                  <w:sz w:val="16"/>
+                                  <w:szCs w:val="16"/>
+                                  <w:lang w:val="en-US"/>
+                                </w:rPr>
+                                <w:t>7</w:t>
+                              </w:r>
+                              <w:r>
+                                <w:rPr>
+                                  <w:rFonts w:ascii="Cambria Math" w:hAnsi="Cambria Math"/>
+                                  <w:color w:val="000000"/>
+                                  <w:spacing w:val="22"/>
+                                  <w:sz w:val="16"/>
+                                  <w:szCs w:val="16"/>
+                                  <w:lang w:val="en-US"/>
+                                </w:rPr>
+                                <w:t>-</w:t>
+                              </w:r>
+                              <w:r>
+                                <w:rPr>
+                                  <w:rFonts w:ascii="Cambria Math" w:eastAsia="Times New Roman" w:hAnsi="Cambria Math" w:cs="Times New Roman"/>
+                                  <w:color w:val="000000"/>
+                                  <w:spacing w:val="22"/>
+                                  <w:sz w:val="16"/>
+                                  <w:szCs w:val="16"/>
+                                  <w:lang w:val="en-US"/>
+                                </w:rPr>
+                                <w:t>2024</w:t>
+                              </w:r>
+                            </w:p>
+                          </w:txbxContent>
+                        </wps:txbx>
+                        <wps:bodyPr rot="0" spcFirstLastPara="0" vertOverflow="overflow" horzOverflow="overflow" vert="horz" wrap="square" lIns="91440" tIns="45720" rIns="91440" bIns="45720" numCol="1" spcCol="0" rtlCol="0" fromWordArt="0" anchor="t" anchorCtr="0" forceAA="0" compatLnSpc="1">
+                          <a:prstTxWarp prst="textNoShape">
+                            <a:avLst/>
+                          </a:prstTxWarp>
+                          <a:noAutofit/>
+                        </wps:bodyPr>
+                      </wps:wsp>
+                    </wpg:wgp>
+                  </a:graphicData>
+                </a:graphic>
+                <wp14:sizeRelH relativeFrom="margin">
+                  <wp14:pctWidth>0</wp14:pctWidth>
+                </wp14:sizeRelH>
+                <wp14:sizeRelV relativeFrom="margin">
+                  <wp14:pctHeight>0</wp14:pctHeight>
+                </wp14:sizeRelV>
+              </wp:anchor>
+            </w:drawing>
+          </mc:Choice>
+          <mc:Fallback>
+            <w:pict>
+              <v:group w14:anchorId="5082C715" id="Groupe 62" o:spid="_x0000_s1033" style="position:absolute;margin-left:226.1pt;margin-top:475.2pt;width:353.3pt;height:49.15pt;z-index:251708416;mso-position-horizontal-relative:page;mso-width-relative:margin;mso-height-relative:margin" coordorigin="" coordsize="42127,6247" o:gfxdata="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">
+                <v:group id="Groupe 63" o:spid="_x0000_s1034" style="position:absolute;left:12418;width:29709;height:6247" coordorigin="-6204" coordsize="29709,6247" o:gfxdata="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">
+                  <v:shape id="Zone de texte 192" o:spid="_x0000_s1035" type="#_x0000_t202" style="position:absolute;left:-5130;width:28635;height:6247;visibility:visible;mso-wrap-style:square;v-text-anchor:top" o:gfxdata="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" filled="f" stroked="f" strokeweight=".5pt">
+                    <v:textbox>
+                      <w:txbxContent>
+                        <w:p>
+                          <w:pPr>
+                            <w:spacing w:after="0" w:line="40" w:lineRule="atLeast"/>
+                            <w:ind w:left="-142"/>
+                            <w:rPr>
+                              <w:rStyle w:val="oypena"/>
+                              <w:rFonts w:ascii="Cambria Math" w:hAnsi="Cambria Math"/>
+                              <w:b/>
+                              <w:bCs/>
+                              <w:color w:val="000000"/>
+                              <w:lang w:val="fr-FR"/>
+                            </w:rPr>
+                          </w:pPr>
+                          <w:r>
+                            <w:rPr>
+                              <w:rStyle w:val="oypena"/>
+                              <w:rFonts w:ascii="Cambria Math" w:hAnsi="Cambria Math"/>
+                              <w:b/>
+                              <w:bCs/>
+                              <w:color w:val="000000"/>
+                              <w:lang w:val="fr-FR"/>
+                            </w:rPr>
+                            <w:t xml:space="preserve">   Institut Management Brazzaville (IMB)</w:t>
+                          </w:r>
+                        </w:p>
+                        <w:p>
+                          <w:pPr>
+                            <w:spacing w:after="0" w:line="40" w:lineRule="atLeast"/>
+                            <w:rPr>
+                              <w:rStyle w:val="oypena"/>
+                              <w:rFonts w:ascii="Cambria Math" w:hAnsi="Cambria Math"/>
+                              <w:color w:val="000000"/>
+                              <w:lang w:val="fr-FR"/>
+                            </w:rPr>
+                          </w:pPr>
+                          <w:r>
+                            <w:rPr>
+                              <w:rStyle w:val="oypena"/>
+                              <w:rFonts w:ascii="Cambria Math" w:hAnsi="Cambria Math"/>
+                              <w:color w:val="000000"/>
+                              <w:lang w:val="fr-FR"/>
+                            </w:rPr>
+                            <w:t xml:space="preserve">Sécurité informatique, Base </w:t>
+                          </w:r>
+                          <w:r>
+                            <w:rPr>
+                              <w:rStyle w:val="oypena"/>
+                              <w:rFonts w:ascii="Cambria Math" w:hAnsi="Cambria Math"/>
+                              <w:color w:val="000000"/>
+                              <w:lang w:val="fr-FR"/>
+                            </w:rPr>
+                            <w:t xml:space="preserve">donnée, </w:t>
+                          </w:r>
+                          <w:r>
+                            <w:rPr>
+                              <w:rStyle w:val="oypena"/>
+                              <w:rFonts w:ascii="Cambria Math" w:hAnsi="Cambria Math"/>
+                              <w:color w:val="000000"/>
+                              <w:lang w:val="fr-FR"/>
+                            </w:rPr>
+                            <w:t>Microsoft office</w:t>
+                          </w:r>
+                          <w:r>
+                            <w:rPr>
+                              <w:rStyle w:val="oypena"/>
+                              <w:rFonts w:ascii="Cambria Math" w:hAnsi="Cambria Math"/>
+                              <w:color w:val="000000"/>
+                              <w:lang w:val="fr-FR"/>
+                            </w:rPr>
+                            <w:t xml:space="preserve"> 365</w:t>
+                          </w:r>
+                          <w:r>
+                            <w:rPr>
+                              <w:rStyle w:val="oypena"/>
+                              <w:rFonts w:ascii="Cambria Math" w:hAnsi="Cambria Math"/>
+                              <w:color w:val="000000"/>
+                              <w:lang w:val="fr-FR"/>
+                            </w:rPr>
+                            <w:t xml:space="preserve"> et initiation linux.</w:t>
+                          </w:r>
+                        </w:p>
+                        <w:p>
+                          <w:pPr>
+                            <w:spacing w:after="0" w:line="40" w:lineRule="atLeast"/>
+                            <w:ind w:left="-142"/>
+                            <w:rPr>
+                              <w:rStyle w:val="oypena"/>
+                              <w:rFonts w:ascii="Cambria Math" w:hAnsi="Cambria Math"/>
+                              <w:color w:val="000000"/>
+                              <w:lang w:val="fr-FR"/>
+                            </w:rPr>
+                          </w:pPr>
+                        </w:p>
+                        <w:p>
+                          <w:pPr>
+                            <w:spacing w:after="0" w:line="276" w:lineRule="auto"/>
+                            <w:ind w:left="-142"/>
+                            <w:rPr>
+                              <w:rFonts w:ascii="Cambria Math" w:eastAsia="Times New Roman" w:hAnsi="Cambria Math" w:cs="Times New Roman"/>
+                              <w:color w:val="000000"/>
+                              <w:lang w:val="fr-FR"/>
+                            </w:rPr>
+                          </w:pPr>
+                          <w:r>
+                            <w:rPr>
+                              <w:rFonts w:ascii="Cambria Math" w:eastAsia="Times New Roman" w:hAnsi="Cambria Math" w:cs="Times New Roman"/>
+                              <w:color w:val="000000"/>
+                              <w:lang w:val="fr-FR"/>
+                            </w:rPr>
+                            <w:t xml:space="preserve">                                                                                         </w:t>
+                          </w:r>
+                        </w:p>
+                        <w:p>
+                          <w:pPr>
+                            <w:spacing w:after="0" w:line="276" w:lineRule="auto"/>
+                            <w:ind w:left="-142"/>
+                            <w:rPr>
+                              <w:rFonts w:ascii="Cambria Math" w:hAnsi="Cambria Math"/>
+                            </w:rPr>
+                          </w:pPr>
+                        </w:p>
+                      </w:txbxContent>
+                    </v:textbox>
+                  </v:shape>
+                  <v:shapetype id="_x0000_t75" coordsize="21600,21600" o:spt="75" o:preferrelative="t" path="m@4@5l@4@11@9@11@9@5xe" filled="f" stroked="f">
+                    <v:stroke joinstyle="miter"/>
+                    <v:formulas>
+                      <v:f eqn="if lineDrawn pixelLineWidth 0"/>
+                      <v:f eqn="sum @0 1 0"/>
+                      <v:f eqn="sum 0 0 @1"/>
+                      <v:f eqn="prod @2 1 2"/>
+                      <v:f eqn="prod @3 21600 pixelWidth"/>
+                      <v:f eqn="prod @3 21600 pixelHeight"/>
+                      <v:f eqn="sum @0 0 1"/>
+                      <v:f eqn="prod @6 1 2"/>
+                      <v:f eqn="prod @7 21600 pixelWidth"/>
+                      <v:f eqn="sum @8 21600 0"/>
+                      <v:f eqn="prod @7 21600 pixelHeight"/>
+                      <v:f eqn="sum @10 21600 0"/>
+                    </v:formulas>
+                    <v:path o:extrusionok="f" gradientshapeok="t" o:connecttype="rect"/>
+                    <o:lock v:ext="edit" aspectratio="t"/>
+                  </v:shapetype>
+                  <v:shape id="Image 193" o:spid="_x0000_s1036" type="#_x0000_t75" style="position:absolute;left:-6204;top:223;width:1971;height:2051;visibility:visible;mso-wrap-style:square" o:gfxdata="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">
+                    <v:imagedata r:id="rId8" o:title=""/>
+                  </v:shape>
+                </v:group>
+                <v:shape id="Zone de texte 194" o:spid="_x0000_s1037" type="#_x0000_t202" style="position:absolute;top:669;width:10205;height:2451;visibility:visible;mso-wrap-style:square;v-text-anchor:top" o:gfxdata="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" filled="f" stroked="f" strokeweight=".5pt">
+                  <v:textbox>
+                    <w:txbxContent>
+                      <w:p>
+                        <w:pPr>
+                          <w:spacing w:after="0" w:line="40" w:lineRule="atLeast"/>
+                          <w:ind w:left="-142"/>
+                          <w:rPr>
+                            <w:rFonts w:ascii="Cambria Math" w:eastAsia="Times New Roman" w:hAnsi="Cambria Math" w:cs="Times New Roman"/>
+                            <w:color w:val="000000"/>
+                            <w:lang w:val="en-US"/>
+                          </w:rPr>
+                        </w:pPr>
+                        <w:r>
+                          <w:rPr>
+                            <w:rFonts w:ascii="Cambria Math" w:eastAsia="Times New Roman" w:hAnsi="Cambria Math" w:cs="Times New Roman"/>
+                            <w:color w:val="000000"/>
+                            <w:spacing w:val="22"/>
+                            <w:sz w:val="16"/>
+                            <w:szCs w:val="16"/>
+                            <w:lang w:val="en-US"/>
+                          </w:rPr>
+                          <w:t>09</w:t>
+                        </w:r>
+                        <w:r>
+                          <w:rPr>
+                            <w:rFonts w:ascii="Cambria Math" w:eastAsia="Times New Roman" w:hAnsi="Cambria Math" w:cs="Times New Roman"/>
+                            <w:color w:val="000000"/>
+                            <w:spacing w:val="22"/>
+                            <w:sz w:val="16"/>
+                            <w:szCs w:val="16"/>
+                            <w:lang w:val="en-US"/>
+                          </w:rPr>
+                          <w:t>-2023-</w:t>
+                        </w:r>
+                        <w:r>
+                          <w:rPr>
+                            <w:rFonts w:ascii="Cambria Math" w:hAnsi="Cambria Math"/>
+                            <w:color w:val="000000"/>
+                            <w:spacing w:val="22"/>
+                            <w:sz w:val="16"/>
+                            <w:szCs w:val="16"/>
+                            <w:lang w:val="en-US"/>
+                          </w:rPr>
+                          <w:t>7</w:t>
+                        </w:r>
+                        <w:r>
+                          <w:rPr>
+                            <w:rFonts w:ascii="Cambria Math" w:hAnsi="Cambria Math"/>
+                            <w:color w:val="000000"/>
+                            <w:spacing w:val="22"/>
+                            <w:sz w:val="16"/>
+                            <w:szCs w:val="16"/>
+                            <w:lang w:val="en-US"/>
+                          </w:rPr>
+                          <w:t>-</w:t>
+                        </w:r>
+                        <w:r>
+                          <w:rPr>
+                            <w:rFonts w:ascii="Cambria Math" w:eastAsia="Times New Roman" w:hAnsi="Cambria Math" w:cs="Times New Roman"/>
+                            <w:color w:val="000000"/>
+                            <w:spacing w:val="22"/>
+                            <w:sz w:val="16"/>
+                            <w:szCs w:val="16"/>
+                            <w:lang w:val="en-US"/>
+                          </w:rPr>
+                          <w:t>2024</w:t>
+                        </w:r>
+                      </w:p>
+                    </w:txbxContent>
+                  </v:textbox>
+                </v:shape>
+                <w10:wrap anchorx="page"/>
+              </v:group>
+            </w:pict>
+          </mc:Fallback>
+        </mc:AlternateContent>
+      </w:r>
+      <w:r>
+        <w:rPr>
+          <w:rFonts w:ascii="Cambria Math" w:hAnsi="Cambria Math"/>
+          <w:noProof/>
+        </w:rPr>
+        <mc:AlternateContent>
+          <mc:Choice Requires="wpg">
+            <w:drawing>
+              <wp:anchor distT="0" distB="0" distL="114300" distR="114300" simplePos="0" relativeHeight="251706368" behindDoc="0" locked="0" layoutInCell="1" allowOverlap="1" wp14:anchorId="117B7F3A" wp14:editId="0F4493FE">
                 <wp:simplePos x="0" y="0"/>
                 <wp:positionH relativeFrom="column">
-                  <wp:posOffset>1977131</wp:posOffset>
+                  <wp:posOffset>1975653</wp:posOffset>
                 </wp:positionH>
                 <wp:positionV relativeFrom="paragraph">
-                  <wp:posOffset>5674654</wp:posOffset>
+                  <wp:posOffset>5574277</wp:posOffset>
                 </wp:positionV>
-                <wp:extent cx="4288790" cy="423545"/>
+                <wp:extent cx="4078481" cy="423545"/>
                 <wp:effectExtent l="0" t="0" r="0" b="0"/>
                 <wp:wrapNone/>
                 <wp:docPr id="61" name="Groupe 61"/>
@@ -947,9 +1431,9 @@
                       <wpg:grpSpPr>
                         <a:xfrm>
                           <a:off x="0" y="0"/>
-                          <a:ext cx="4288790" cy="423545"/>
+                          <a:ext cx="4078481" cy="423545"/>
                           <a:chOff x="2" y="0"/>
-                          <a:chExt cx="4290378" cy="423545"/>
+                          <a:chExt cx="4080593" cy="423545"/>
                         </a:xfrm>
                       </wpg:grpSpPr>
                       <wpg:grpSp>
@@ -957,10 +1441,10 @@
                         <wpg:cNvGrpSpPr/>
                         <wpg:grpSpPr>
                           <a:xfrm>
-                            <a:off x="1515178" y="0"/>
-                            <a:ext cx="2775202" cy="423545"/>
-                            <a:chOff x="-347075" y="0"/>
-                            <a:chExt cx="2775202" cy="423545"/>
+                            <a:off x="1305387" y="0"/>
+                            <a:ext cx="2775208" cy="423545"/>
+                            <a:chOff x="-556866" y="0"/>
+                            <a:chExt cx="2775208" cy="423545"/>
                           </a:xfrm>
                         </wpg:grpSpPr>
                         <wps:wsp>
@@ -968,7 +1452,7 @@
                           <wps:cNvSpPr txBox="1"/>
                           <wps:spPr>
                             <a:xfrm>
-                              <a:off x="-229983" y="0"/>
+                              <a:off x="-439768" y="0"/>
                               <a:ext cx="2658110" cy="423545"/>
                             </a:xfrm>
                             <a:prstGeom prst="rect">
@@ -983,7 +1467,6 @@
                             <w:txbxContent>
                               <w:p>
                                 <w:pPr>
-                                  <w:pStyle w:val="Lienhypertexte"/>
                                   <w:spacing w:after="0" w:line="40" w:lineRule="atLeast"/>
                                   <w:ind w:left="-142"/>
                                   <w:rPr>
@@ -1009,7 +1492,6 @@
                               </w:p>
                               <w:p>
                                 <w:pPr>
-                                  <w:pStyle w:val="Lienhypertexte"/>
                                   <w:spacing w:after="0" w:line="40" w:lineRule="atLeast"/>
                                   <w:ind w:left="-142"/>
                                   <w:rPr>
@@ -1092,7 +1574,7 @@
                             </pic:cNvPicPr>
                           </pic:nvPicPr>
                           <pic:blipFill>
-                            <a:blip r:embed="rId7" cstate="print">
+                            <a:blip r:embed="rId9" cstate="print">
                               <a:extLst>
                                 <a:ext uri="{28A0092B-C50C-407E-A947-70E740481C1C}">
                                   <a14:useLocalDpi xmlns:a14="http://schemas.microsoft.com/office/drawing/2010/main" val="0"/>
@@ -1104,7 +1586,7 @@
                           </pic:blipFill>
                           <pic:spPr>
                             <a:xfrm>
-                              <a:off x="-347075" y="22332"/>
+                              <a:off x="-556866" y="22332"/>
                               <a:ext cx="205105" cy="205047"/>
                             </a:xfrm>
                             <a:prstGeom prst="rect">
@@ -1122,7 +1604,7 @@
                         <wps:spPr>
                           <a:xfrm>
                             <a:off x="2" y="66908"/>
-                            <a:ext cx="1160598" cy="245110"/>
+                            <a:ext cx="1026292" cy="245110"/>
                           </a:xfrm>
                           <a:prstGeom prst="rect">
                             <a:avLst/>
@@ -1136,14 +1618,11 @@
                           <w:txbxContent>
                             <w:p>
                               <w:pPr>
-                                <w:pStyle w:val="Lienhypertexte"/>
                                 <w:spacing w:after="0" w:line="40" w:lineRule="atLeast"/>
                                 <w:ind w:left="-142"/>
                                 <w:rPr>
                                   <w:rFonts w:ascii="Cambria Math" w:eastAsia="Times New Roman" w:hAnsi="Cambria Math" w:cs="Times New Roman"/>
                                   <w:color w:val="000000"/>
-                                  <w:sz w:val="24"/>
-                                  <w:szCs w:val="24"/>
                                   <w:lang w:val="en-US"/>
                                 </w:rPr>
                               </w:pPr>
@@ -1152,8 +1631,8 @@
                                   <w:rFonts w:ascii="Cambria Math" w:eastAsia="Times New Roman" w:hAnsi="Cambria Math" w:cs="Times New Roman"/>
                                   <w:color w:val="000000"/>
                                   <w:spacing w:val="22"/>
-                                  <w:sz w:val="18"/>
-                                  <w:szCs w:val="18"/>
+                                  <w:sz w:val="16"/>
+                                  <w:szCs w:val="16"/>
                                   <w:lang w:val="en-US"/>
                                 </w:rPr>
                                 <w:t>01</w:t>
@@ -1163,8 +1642,8 @@
                                   <w:rFonts w:ascii="Cambria Math" w:eastAsia="Times New Roman" w:hAnsi="Cambria Math" w:cs="Times New Roman"/>
                                   <w:color w:val="000000"/>
                                   <w:spacing w:val="22"/>
-                                  <w:sz w:val="18"/>
-                                  <w:szCs w:val="18"/>
+                                  <w:sz w:val="16"/>
+                                  <w:szCs w:val="16"/>
                                   <w:lang w:val="en-US"/>
                                 </w:rPr>
                                 <w:t>-2024-</w:t>
@@ -1174,8 +1653,8 @@
                                   <w:rFonts w:ascii="Cambria Math" w:hAnsi="Cambria Math"/>
                                   <w:color w:val="000000"/>
                                   <w:spacing w:val="22"/>
-                                  <w:sz w:val="18"/>
-                                  <w:szCs w:val="18"/>
+                                  <w:sz w:val="16"/>
+                                  <w:szCs w:val="16"/>
                                   <w:lang w:val="en-US"/>
                                 </w:rPr>
                                 <w:t>7</w:t>
@@ -1185,22 +1664,11 @@
                                   <w:rFonts w:ascii="Cambria Math" w:eastAsia="Times New Roman" w:hAnsi="Cambria Math" w:cs="Times New Roman"/>
                                   <w:color w:val="000000"/>
                                   <w:spacing w:val="22"/>
-                                  <w:sz w:val="18"/>
-                                  <w:szCs w:val="18"/>
+                                  <w:sz w:val="16"/>
+                                  <w:szCs w:val="16"/>
                                   <w:lang w:val="en-US"/>
                                 </w:rPr>
-                                <w:t>-202</w:t>
-                              </w:r>
-                              <w:r>
-                                <w:rPr>
-                                  <w:rFonts w:ascii="Cambria Math" w:eastAsia="Times New Roman" w:hAnsi="Cambria Math" w:cs="Times New Roman"/>
-                                  <w:color w:val="000000"/>
-                                  <w:spacing w:val="22"/>
-                                  <w:sz w:val="18"/>
-                                  <w:szCs w:val="18"/>
-                                  <w:lang w:val="en-US"/>
-                                </w:rPr>
-                                <w:t>5</w:t>
+                                <w:t>-2025</w:t>
                               </w:r>
                             </w:p>
                           </w:txbxContent>
@@ -1226,14 +1694,13 @@
           </mc:Choice>
           <mc:Fallback>
             <w:pict>
-              <v:group w14:anchorId="117B7F3A" id="Groupe 61" o:spid="_x0000_s1033" style="position:absolute;margin-left:155.7pt;margin-top:446.8pt;width:337.7pt;height:33.35pt;z-index:251706368;mso-width-relative:margin;mso-height-relative:margin" coordorigin="" coordsize="42903,4235" o:gfxdata="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">
-                <v:group id="Groupe 60" o:spid="_x0000_s1034" style="position:absolute;left:15151;width:27752;height:4235" coordorigin="-3470" coordsize="27752,4235" o:gfxdata="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">
-                  <v:shape id="Zone de texte 53" o:spid="_x0000_s1035" type="#_x0000_t202" style="position:absolute;left:-2299;width:26580;height:4235;visibility:visible;mso-wrap-style:square;v-text-anchor:top" o:gfxdata="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" filled="f" stroked="f" strokeweight=".5pt">
+              <v:group w14:anchorId="117B7F3A" id="Groupe 61" o:spid="_x0000_s1038" style="position:absolute;margin-left:155.55pt;margin-top:438.9pt;width:321.15pt;height:33.35pt;z-index:251706368;mso-width-relative:margin;mso-height-relative:margin" coordorigin="" coordsize="40805,4235" o:gfxdata="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">
+                <v:group id="Groupe 60" o:spid="_x0000_s1039" style="position:absolute;left:13053;width:27752;height:4235" coordorigin="-5568" coordsize="27752,4235" o:gfxdata="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">
+                  <v:shape id="Zone de texte 53" o:spid="_x0000_s1040" type="#_x0000_t202" style="position:absolute;left:-4397;width:26580;height:4235;visibility:visible;mso-wrap-style:square;v-text-anchor:top" o:gfxdata="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" filled="f" stroked="f" strokeweight=".5pt">
                     <v:textbox>
                       <w:txbxContent>
                         <w:p>
                           <w:pPr>
-                            <w:pStyle w:val="Lienhypertexte"/>
                             <w:spacing w:after="0" w:line="40" w:lineRule="atLeast"/>
                             <w:ind w:left="-142"/>
                             <w:rPr>
@@ -1259,7 +1726,6 @@
                         </w:p>
                         <w:p>
                           <w:pPr>
-                            <w:pStyle w:val="Lienhypertexte"/>
                             <w:spacing w:after="0" w:line="40" w:lineRule="atLeast"/>
                             <w:ind w:left="-142"/>
                             <w:rPr>
@@ -1328,42 +1794,20 @@
                       </w:txbxContent>
                     </v:textbox>
                   </v:shape>
-                  <v:shapetype id="_x0000_t75" coordsize="21600,21600" o:spt="75" o:preferrelative="t" path="m@4@5l@4@11@9@11@9@5xe" filled="f" stroked="f">
-                    <v:stroke joinstyle="miter"/>
-                    <v:formulas>
-                      <v:f eqn="if lineDrawn pixelLineWidth 0"/>
-                      <v:f eqn="sum @0 1 0"/>
-                      <v:f eqn="sum 0 0 @1"/>
-                      <v:f eqn="prod @2 1 2"/>
-                      <v:f eqn="prod @3 21600 pixelWidth"/>
-                      <v:f eqn="prod @3 21600 pixelHeight"/>
-                      <v:f eqn="sum @0 0 1"/>
-                      <v:f eqn="prod @6 1 2"/>
-                      <v:f eqn="prod @7 21600 pixelWidth"/>
-                      <v:f eqn="sum @8 21600 0"/>
-                      <v:f eqn="prod @7 21600 pixelHeight"/>
-                      <v:f eqn="sum @10 21600 0"/>
-                    </v:formulas>
-                    <v:path o:extrusionok="f" gradientshapeok="t" o:connecttype="rect"/>
-                    <o:lock v:ext="edit" aspectratio="t"/>
-                  </v:shapetype>
-                  <v:shape id="Image 54" o:spid="_x0000_s1036" type="#_x0000_t75" style="position:absolute;left:-3470;top:223;width:2051;height:2050;visibility:visible;mso-wrap-style:square" o:gfxdata="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">
-                    <v:imagedata r:id="rId8" o:title=""/>
+                  <v:shape id="Image 54" o:spid="_x0000_s1041" type="#_x0000_t75" style="position:absolute;left:-5568;top:223;width:2051;height:2050;visibility:visible;mso-wrap-style:square" o:gfxdata="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">
+                    <v:imagedata r:id="rId10" o:title=""/>
                   </v:shape>
                 </v:group>
-                <v:shape id="Zone de texte 59" o:spid="_x0000_s1037" type="#_x0000_t202" style="position:absolute;top:669;width:11606;height:2451;visibility:visible;mso-wrap-style:square;v-text-anchor:top" o:gfxdata="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" filled="f" stroked="f" strokeweight=".5pt">
+                <v:shape id="Zone de texte 59" o:spid="_x0000_s1042" type="#_x0000_t202" style="position:absolute;top:669;width:10262;height:2451;visibility:visible;mso-wrap-style:square;v-text-anchor:top" o:gfxdata="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" filled="f" stroked="f" strokeweight=".5pt">
                   <v:textbox>
                     <w:txbxContent>
                       <w:p>
                         <w:pPr>
-                          <w:pStyle w:val="Lienhypertexte"/>
                           <w:spacing w:after="0" w:line="40" w:lineRule="atLeast"/>
                           <w:ind w:left="-142"/>
                           <w:rPr>
                             <w:rFonts w:ascii="Cambria Math" w:eastAsia="Times New Roman" w:hAnsi="Cambria Math" w:cs="Times New Roman"/>
                             <w:color w:val="000000"/>
-                            <w:sz w:val="24"/>
-                            <w:szCs w:val="24"/>
                             <w:lang w:val="en-US"/>
                           </w:rPr>
                         </w:pPr>
@@ -1372,8 +1816,8 @@
                             <w:rFonts w:ascii="Cambria Math" w:eastAsia="Times New Roman" w:hAnsi="Cambria Math" w:cs="Times New Roman"/>
                             <w:color w:val="000000"/>
                             <w:spacing w:val="22"/>
-                            <w:sz w:val="18"/>
-                            <w:szCs w:val="18"/>
+                            <w:sz w:val="16"/>
+                            <w:szCs w:val="16"/>
                             <w:lang w:val="en-US"/>
                           </w:rPr>
                           <w:t>01</w:t>
@@ -1383,8 +1827,8 @@
                             <w:rFonts w:ascii="Cambria Math" w:eastAsia="Times New Roman" w:hAnsi="Cambria Math" w:cs="Times New Roman"/>
                             <w:color w:val="000000"/>
                             <w:spacing w:val="22"/>
-                            <w:sz w:val="18"/>
-                            <w:szCs w:val="18"/>
+                            <w:sz w:val="16"/>
+                            <w:szCs w:val="16"/>
                             <w:lang w:val="en-US"/>
                           </w:rPr>
                           <w:t>-2024-</w:t>
@@ -1394,8 +1838,8 @@
                             <w:rFonts w:ascii="Cambria Math" w:hAnsi="Cambria Math"/>
                             <w:color w:val="000000"/>
                             <w:spacing w:val="22"/>
-                            <w:sz w:val="18"/>
-                            <w:szCs w:val="18"/>
+                            <w:sz w:val="16"/>
+                            <w:szCs w:val="16"/>
                             <w:lang w:val="en-US"/>
                           </w:rPr>
                           <w:t>7</w:t>
@@ -1405,22 +1849,11 @@
                             <w:rFonts w:ascii="Cambria Math" w:eastAsia="Times New Roman" w:hAnsi="Cambria Math" w:cs="Times New Roman"/>
                             <w:color w:val="000000"/>
                             <w:spacing w:val="22"/>
-                            <w:sz w:val="18"/>
-                            <w:szCs w:val="18"/>
+                            <w:sz w:val="16"/>
+                            <w:szCs w:val="16"/>
                             <w:lang w:val="en-US"/>
                           </w:rPr>
-                          <w:t>-202</w:t>
-                        </w:r>
-                        <w:r>
-                          <w:rPr>
-                            <w:rFonts w:ascii="Cambria Math" w:eastAsia="Times New Roman" w:hAnsi="Cambria Math" w:cs="Times New Roman"/>
-                            <w:color w:val="000000"/>
-                            <w:spacing w:val="22"/>
-                            <w:sz w:val="18"/>
-                            <w:szCs w:val="18"/>
-                            <w:lang w:val="en-US"/>
-                          </w:rPr>
-                          <w:t>5</w:t>
+                          <w:t>-2025</w:t>
                         </w:r>
                       </w:p>
                     </w:txbxContent>
@@ -1437,556 +1870,17 @@
           <w:noProof/>
         </w:rPr>
         <mc:AlternateContent>
-          <mc:Choice Requires="wpg">
+          <mc:Choice Requires="wps">
             <w:drawing>
-              <wp:anchor distT="0" distB="0" distL="114300" distR="114300" simplePos="0" relativeHeight="251708416" behindDoc="0" locked="0" layoutInCell="1" allowOverlap="1" wp14:anchorId="5082C715" wp14:editId="30911D8D">
+              <wp:anchor distT="0" distB="0" distL="114300" distR="114300" simplePos="0" relativeHeight="251711488" behindDoc="0" locked="0" layoutInCell="1" allowOverlap="1" wp14:anchorId="23C49A12" wp14:editId="4765480A">
                 <wp:simplePos x="0" y="0"/>
-                <wp:positionH relativeFrom="page">
-                  <wp:posOffset>2869565</wp:posOffset>
+                <wp:positionH relativeFrom="column">
+                  <wp:posOffset>2005098</wp:posOffset>
                 </wp:positionH>
                 <wp:positionV relativeFrom="paragraph">
-                  <wp:posOffset>6205855</wp:posOffset>
+                  <wp:posOffset>4687616</wp:posOffset>
                 </wp:positionV>
-                <wp:extent cx="4316095" cy="423545"/>
-                <wp:effectExtent l="0" t="0" r="0" b="0"/>
-                <wp:wrapNone/>
-                <wp:docPr id="62" name="Groupe 62"/>
-                <wp:cNvGraphicFramePr/>
-                <a:graphic xmlns:a="http://schemas.openxmlformats.org/drawingml/2006/main">
-                  <a:graphicData uri="http://schemas.microsoft.com/office/word/2010/wordprocessingGroup">
-                    <wpg:wgp>
-                      <wpg:cNvGrpSpPr/>
-                      <wpg:grpSpPr>
-                        <a:xfrm>
-                          <a:off x="0" y="0"/>
-                          <a:ext cx="4316095" cy="423545"/>
-                          <a:chOff x="0" y="0"/>
-                          <a:chExt cx="4316798" cy="423545"/>
-                        </a:xfrm>
-                      </wpg:grpSpPr>
-                      <wpg:grpSp>
-                        <wpg:cNvPr id="63" name="Groupe 63"/>
-                        <wpg:cNvGrpSpPr/>
-                        <wpg:grpSpPr>
-                          <a:xfrm>
-                            <a:off x="1551197" y="0"/>
-                            <a:ext cx="2765601" cy="423545"/>
-                            <a:chOff x="-311056" y="0"/>
-                            <a:chExt cx="2765601" cy="423545"/>
-                          </a:xfrm>
-                        </wpg:grpSpPr>
-                        <wps:wsp>
-                          <wps:cNvPr id="192" name="Zone de texte 192"/>
-                          <wps:cNvSpPr txBox="1"/>
-                          <wps:spPr>
-                            <a:xfrm>
-                              <a:off x="-203565" y="0"/>
-                              <a:ext cx="2658110" cy="423545"/>
-                            </a:xfrm>
-                            <a:prstGeom prst="rect">
-                              <a:avLst/>
-                            </a:prstGeom>
-                            <a:noFill/>
-                            <a:ln w="6350">
-                              <a:noFill/>
-                            </a:ln>
-                          </wps:spPr>
-                          <wps:txbx>
-                            <w:txbxContent>
-                              <w:p>
-                                <w:pPr>
-                                  <w:pStyle w:val="Lienhypertexte"/>
-                                  <w:spacing w:after="0" w:line="40" w:lineRule="atLeast"/>
-                                  <w:ind w:left="-142"/>
-                                  <w:rPr>
-                                    <w:rStyle w:val="oypena"/>
-                                    <w:rFonts w:ascii="Cambria Math" w:hAnsi="Cambria Math"/>
-                                    <w:b/>
-                                    <w:bCs/>
-                                    <w:color w:val="000000"/>
-                                    <w:lang w:val="fr-FR"/>
-                                  </w:rPr>
-                                </w:pPr>
-                                <w:r>
-                                  <w:rPr>
-                                    <w:rStyle w:val="oypena"/>
-                                    <w:rFonts w:ascii="Cambria Math" w:hAnsi="Cambria Math"/>
-                                    <w:b/>
-                                    <w:bCs/>
-                                    <w:color w:val="000000"/>
-                                    <w:lang w:val="fr-FR"/>
-                                  </w:rPr>
-                                  <w:t xml:space="preserve">   Institut Management Brazzaville (IMB)</w:t>
-                                </w:r>
-                              </w:p>
-                              <w:p>
-                                <w:pPr>
-                                  <w:pStyle w:val="Lienhypertexte"/>
-                                  <w:spacing w:after="0" w:line="40" w:lineRule="atLeast"/>
-                                  <w:ind w:left="-142"/>
-                                  <w:rPr>
-                                    <w:rStyle w:val="oypena"/>
-                                    <w:rFonts w:ascii="Cambria Math" w:hAnsi="Cambria Math"/>
-                                    <w:color w:val="000000"/>
-                                    <w:lang w:val="fr-FR"/>
-                                  </w:rPr>
-                                </w:pPr>
-                                <w:r>
-                                  <w:rPr>
-                                    <w:rStyle w:val="oypena"/>
-                                    <w:rFonts w:ascii="Cambria Math" w:hAnsi="Cambria Math"/>
-                                    <w:color w:val="000000"/>
-                                    <w:lang w:val="fr-FR"/>
-                                  </w:rPr>
-                                  <w:t xml:space="preserve">   Concepteur développeur</w:t>
-                                </w:r>
-                                <w:r>
-                                  <w:rPr>
-                                    <w:rStyle w:val="oypena"/>
-                                    <w:rFonts w:ascii="Cambria Math" w:hAnsi="Cambria Math"/>
-                                    <w:color w:val="000000"/>
-                                    <w:lang w:val="fr-FR"/>
-                                  </w:rPr>
-                                  <w:t xml:space="preserve"> full stack java</w:t>
-                                </w:r>
-                              </w:p>
-                              <w:p>
-                                <w:pPr>
-                                  <w:spacing w:after="0" w:line="276" w:lineRule="auto"/>
-                                  <w:ind w:left="-142"/>
-                                  <w:rPr>
-                                    <w:rFonts w:ascii="Cambria Math" w:eastAsia="Times New Roman" w:hAnsi="Cambria Math" w:cs="Times New Roman"/>
-                                    <w:color w:val="000000"/>
-                                    <w:lang w:val="fr-FR"/>
-                                  </w:rPr>
-                                </w:pPr>
-                                <w:r>
-                                  <w:rPr>
-                                    <w:rFonts w:ascii="Cambria Math" w:eastAsia="Times New Roman" w:hAnsi="Cambria Math" w:cs="Times New Roman"/>
-                                    <w:color w:val="000000"/>
-                                    <w:lang w:val="fr-FR"/>
-                                  </w:rPr>
-                                  <w:t xml:space="preserve">                                                                                         </w:t>
-                                </w:r>
-                              </w:p>
-                              <w:p>
-                                <w:pPr>
-                                  <w:spacing w:after="0" w:line="276" w:lineRule="auto"/>
-                                  <w:ind w:left="-142"/>
-                                  <w:rPr>
-                                    <w:rFonts w:ascii="Cambria Math" w:hAnsi="Cambria Math"/>
-                                  </w:rPr>
-                                </w:pPr>
-                              </w:p>
-                            </w:txbxContent>
-                          </wps:txbx>
-                          <wps:bodyPr rot="0" spcFirstLastPara="0" vertOverflow="overflow" horzOverflow="overflow" vert="horz" wrap="square" lIns="91440" tIns="45720" rIns="91440" bIns="45720" numCol="1" spcCol="0" rtlCol="0" fromWordArt="0" anchor="t" anchorCtr="0" forceAA="0" compatLnSpc="1">
-                            <a:prstTxWarp prst="textNoShape">
-                              <a:avLst/>
-                            </a:prstTxWarp>
-                            <a:noAutofit/>
-                          </wps:bodyPr>
-                        </wps:wsp>
-                        <pic:pic xmlns:pic="http://schemas.openxmlformats.org/drawingml/2006/picture">
-                          <pic:nvPicPr>
-                            <pic:cNvPr id="193" name="Image 193"/>
-                            <pic:cNvPicPr>
-                              <a:picLocks noChangeAspect="1"/>
-                            </pic:cNvPicPr>
-                          </pic:nvPicPr>
-                          <pic:blipFill>
-                            <a:blip r:embed="rId9" cstate="print">
-                              <a:extLst>
-                                <a:ext uri="{28A0092B-C50C-407E-A947-70E740481C1C}">
-                                  <a14:useLocalDpi xmlns:a14="http://schemas.microsoft.com/office/drawing/2010/main" val="0"/>
-                                </a:ext>
-                              </a:extLst>
-                            </a:blip>
-                            <a:srcRect/>
-                            <a:stretch/>
-                          </pic:blipFill>
-                          <pic:spPr>
-                            <a:xfrm>
-                              <a:off x="-311056" y="22303"/>
-                              <a:ext cx="197061" cy="205105"/>
-                            </a:xfrm>
-                            <a:prstGeom prst="rect">
-                              <a:avLst/>
-                            </a:prstGeom>
-                          </pic:spPr>
-                        </pic:pic>
-                      </wpg:grpSp>
-                      <wps:wsp>
-                        <wps:cNvPr id="194" name="Zone de texte 194"/>
-                        <wps:cNvSpPr txBox="1"/>
-                        <wps:spPr>
-                          <a:xfrm>
-                            <a:off x="0" y="66908"/>
-                            <a:ext cx="1124098" cy="245110"/>
-                          </a:xfrm>
-                          <a:prstGeom prst="rect">
-                            <a:avLst/>
-                          </a:prstGeom>
-                          <a:noFill/>
-                          <a:ln w="6350">
-                            <a:noFill/>
-                          </a:ln>
-                        </wps:spPr>
-                        <wps:txbx>
-                          <w:txbxContent>
-                            <w:p>
-                              <w:pPr>
-                                <w:pStyle w:val="Lienhypertexte"/>
-                                <w:spacing w:after="0" w:line="40" w:lineRule="atLeast"/>
-                                <w:ind w:left="-142"/>
-                                <w:rPr>
-                                  <w:rFonts w:ascii="Cambria Math" w:eastAsia="Times New Roman" w:hAnsi="Cambria Math" w:cs="Times New Roman"/>
-                                  <w:color w:val="000000"/>
-                                  <w:sz w:val="24"/>
-                                  <w:szCs w:val="24"/>
-                                  <w:lang w:val="en-US"/>
-                                </w:rPr>
-                              </w:pPr>
-                              <w:r>
-                                <w:rPr>
-                                  <w:rFonts w:ascii="Cambria Math" w:eastAsia="Times New Roman" w:hAnsi="Cambria Math" w:cs="Times New Roman"/>
-                                  <w:color w:val="000000"/>
-                                  <w:spacing w:val="22"/>
-                                  <w:sz w:val="18"/>
-                                  <w:szCs w:val="18"/>
-                                  <w:lang w:val="en-US"/>
-                                </w:rPr>
-                                <w:t>09</w:t>
-                              </w:r>
-                              <w:r>
-                                <w:rPr>
-                                  <w:rFonts w:ascii="Cambria Math" w:eastAsia="Times New Roman" w:hAnsi="Cambria Math" w:cs="Times New Roman"/>
-                                  <w:color w:val="000000"/>
-                                  <w:spacing w:val="22"/>
-                                  <w:sz w:val="18"/>
-                                  <w:szCs w:val="18"/>
-                                  <w:lang w:val="en-US"/>
-                                </w:rPr>
-                                <w:t>-202</w:t>
-                              </w:r>
-                              <w:r>
-                                <w:rPr>
-                                  <w:rFonts w:ascii="Cambria Math" w:eastAsia="Times New Roman" w:hAnsi="Cambria Math" w:cs="Times New Roman"/>
-                                  <w:color w:val="000000"/>
-                                  <w:spacing w:val="22"/>
-                                  <w:sz w:val="18"/>
-                                  <w:szCs w:val="18"/>
-                                  <w:lang w:val="en-US"/>
-                                </w:rPr>
-                                <w:t>3</w:t>
-                              </w:r>
-                              <w:r>
-                                <w:rPr>
-                                  <w:rFonts w:ascii="Cambria Math" w:eastAsia="Times New Roman" w:hAnsi="Cambria Math" w:cs="Times New Roman"/>
-                                  <w:color w:val="000000"/>
-                                  <w:spacing w:val="22"/>
-                                  <w:sz w:val="18"/>
-                                  <w:szCs w:val="18"/>
-                                  <w:lang w:val="en-US"/>
-                                </w:rPr>
-                                <w:t>-</w:t>
-                              </w:r>
-                              <w:r>
-                                <w:rPr>
-                                  <w:rFonts w:ascii="Cambria Math" w:hAnsi="Cambria Math"/>
-                                  <w:color w:val="000000"/>
-                                  <w:spacing w:val="22"/>
-                                  <w:sz w:val="18"/>
-                                  <w:szCs w:val="18"/>
-                                  <w:lang w:val="en-US"/>
-                                </w:rPr>
-                                <w:t>7</w:t>
-                              </w:r>
-                              <w:r>
-                                <w:rPr>
-                                  <w:rFonts w:ascii="Cambria Math" w:hAnsi="Cambria Math"/>
-                                  <w:color w:val="000000"/>
-                                  <w:spacing w:val="22"/>
-                                  <w:sz w:val="18"/>
-                                  <w:szCs w:val="18"/>
-                                  <w:lang w:val="en-US"/>
-                                </w:rPr>
-                                <w:t>-</w:t>
-                              </w:r>
-                              <w:r>
-                                <w:rPr>
-                                  <w:rFonts w:ascii="Cambria Math" w:eastAsia="Times New Roman" w:hAnsi="Cambria Math" w:cs="Times New Roman"/>
-                                  <w:color w:val="000000"/>
-                                  <w:spacing w:val="22"/>
-                                  <w:sz w:val="18"/>
-                                  <w:szCs w:val="18"/>
-                                  <w:lang w:val="en-US"/>
-                                </w:rPr>
-                                <w:t>202</w:t>
-                              </w:r>
-                              <w:r>
-                                <w:rPr>
-                                  <w:rFonts w:ascii="Cambria Math" w:eastAsia="Times New Roman" w:hAnsi="Cambria Math" w:cs="Times New Roman"/>
-                                  <w:color w:val="000000"/>
-                                  <w:spacing w:val="22"/>
-                                  <w:sz w:val="18"/>
-                                  <w:szCs w:val="18"/>
-                                  <w:lang w:val="en-US"/>
-                                </w:rPr>
-                                <w:t>4</w:t>
-                              </w:r>
-                            </w:p>
-                          </w:txbxContent>
-                        </wps:txbx>
-                        <wps:bodyPr rot="0" spcFirstLastPara="0" vertOverflow="overflow" horzOverflow="overflow" vert="horz" wrap="square" lIns="91440" tIns="45720" rIns="91440" bIns="45720" numCol="1" spcCol="0" rtlCol="0" fromWordArt="0" anchor="t" anchorCtr="0" forceAA="0" compatLnSpc="1">
-                          <a:prstTxWarp prst="textNoShape">
-                            <a:avLst/>
-                          </a:prstTxWarp>
-                          <a:noAutofit/>
-                        </wps:bodyPr>
-                      </wps:wsp>
-                    </wpg:wgp>
-                  </a:graphicData>
-                </a:graphic>
-                <wp14:sizeRelH relativeFrom="margin">
-                  <wp14:pctWidth>0</wp14:pctWidth>
-                </wp14:sizeRelH>
-                <wp14:sizeRelV relativeFrom="margin">
-                  <wp14:pctHeight>0</wp14:pctHeight>
-                </wp14:sizeRelV>
-              </wp:anchor>
-            </w:drawing>
-          </mc:Choice>
-          <mc:Fallback>
-            <w:pict>
-              <v:group w14:anchorId="5082C715" id="Groupe 62" o:spid="_x0000_s1038" style="position:absolute;margin-left:225.95pt;margin-top:488.65pt;width:339.85pt;height:33.35pt;z-index:251708416;mso-position-horizontal-relative:page;mso-width-relative:margin;mso-height-relative:margin" coordsize="43167,4235" o:gfxdata="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">
-                <v:group id="Groupe 63" o:spid="_x0000_s1039" style="position:absolute;left:15511;width:27656;height:4235" coordorigin="-3110" coordsize="27656,4235" o:gfxdata="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">
-                  <v:shape id="Zone de texte 192" o:spid="_x0000_s1040" type="#_x0000_t202" style="position:absolute;left:-2035;width:26580;height:4235;visibility:visible;mso-wrap-style:square;v-text-anchor:top" o:gfxdata="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" filled="f" stroked="f" strokeweight=".5pt">
-                    <v:textbox>
-                      <w:txbxContent>
-                        <w:p>
-                          <w:pPr>
-                            <w:pStyle w:val="Lienhypertexte"/>
-                            <w:spacing w:after="0" w:line="40" w:lineRule="atLeast"/>
-                            <w:ind w:left="-142"/>
-                            <w:rPr>
-                              <w:rStyle w:val="oypena"/>
-                              <w:rFonts w:ascii="Cambria Math" w:hAnsi="Cambria Math"/>
-                              <w:b/>
-                              <w:bCs/>
-                              <w:color w:val="000000"/>
-                              <w:lang w:val="fr-FR"/>
-                            </w:rPr>
-                          </w:pPr>
-                          <w:r>
-                            <w:rPr>
-                              <w:rStyle w:val="oypena"/>
-                              <w:rFonts w:ascii="Cambria Math" w:hAnsi="Cambria Math"/>
-                              <w:b/>
-                              <w:bCs/>
-                              <w:color w:val="000000"/>
-                              <w:lang w:val="fr-FR"/>
-                            </w:rPr>
-                            <w:t xml:space="preserve">   Institut Management Brazzaville (IMB)</w:t>
-                          </w:r>
-                        </w:p>
-                        <w:p>
-                          <w:pPr>
-                            <w:pStyle w:val="Lienhypertexte"/>
-                            <w:spacing w:after="0" w:line="40" w:lineRule="atLeast"/>
-                            <w:ind w:left="-142"/>
-                            <w:rPr>
-                              <w:rStyle w:val="oypena"/>
-                              <w:rFonts w:ascii="Cambria Math" w:hAnsi="Cambria Math"/>
-                              <w:color w:val="000000"/>
-                              <w:lang w:val="fr-FR"/>
-                            </w:rPr>
-                          </w:pPr>
-                          <w:r>
-                            <w:rPr>
-                              <w:rStyle w:val="oypena"/>
-                              <w:rFonts w:ascii="Cambria Math" w:hAnsi="Cambria Math"/>
-                              <w:color w:val="000000"/>
-                              <w:lang w:val="fr-FR"/>
-                            </w:rPr>
-                            <w:t xml:space="preserve">   Concepteur développeur</w:t>
-                          </w:r>
-                          <w:r>
-                            <w:rPr>
-                              <w:rStyle w:val="oypena"/>
-                              <w:rFonts w:ascii="Cambria Math" w:hAnsi="Cambria Math"/>
-                              <w:color w:val="000000"/>
-                              <w:lang w:val="fr-FR"/>
-                            </w:rPr>
-                            <w:t xml:space="preserve"> full stack java</w:t>
-                          </w:r>
-                        </w:p>
-                        <w:p>
-                          <w:pPr>
-                            <w:spacing w:after="0" w:line="276" w:lineRule="auto"/>
-                            <w:ind w:left="-142"/>
-                            <w:rPr>
-                              <w:rFonts w:ascii="Cambria Math" w:eastAsia="Times New Roman" w:hAnsi="Cambria Math" w:cs="Times New Roman"/>
-                              <w:color w:val="000000"/>
-                              <w:lang w:val="fr-FR"/>
-                            </w:rPr>
-                          </w:pPr>
-                          <w:r>
-                            <w:rPr>
-                              <w:rFonts w:ascii="Cambria Math" w:eastAsia="Times New Roman" w:hAnsi="Cambria Math" w:cs="Times New Roman"/>
-                              <w:color w:val="000000"/>
-                              <w:lang w:val="fr-FR"/>
-                            </w:rPr>
-                            <w:t xml:space="preserve">                                                                                         </w:t>
-                          </w:r>
-                        </w:p>
-                        <w:p>
-                          <w:pPr>
-                            <w:spacing w:after="0" w:line="276" w:lineRule="auto"/>
-                            <w:ind w:left="-142"/>
-                            <w:rPr>
-                              <w:rFonts w:ascii="Cambria Math" w:hAnsi="Cambria Math"/>
-                            </w:rPr>
-                          </w:pPr>
-                        </w:p>
-                      </w:txbxContent>
-                    </v:textbox>
-                  </v:shape>
-                  <v:shape id="Image 193" o:spid="_x0000_s1041" type="#_x0000_t75" style="position:absolute;left:-3110;top:223;width:1971;height:2051;visibility:visible;mso-wrap-style:square" o:gfxdata="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">
-                    <v:imagedata r:id="rId10" o:title=""/>
-                  </v:shape>
-                </v:group>
-                <v:shape id="Zone de texte 194" o:spid="_x0000_s1042" type="#_x0000_t202" style="position:absolute;top:669;width:11240;height:2451;visibility:visible;mso-wrap-style:square;v-text-anchor:top" o:gfxdata="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" filled="f" stroked="f" strokeweight=".5pt">
-                  <v:textbox>
-                    <w:txbxContent>
-                      <w:p>
-                        <w:pPr>
-                          <w:pStyle w:val="Lienhypertexte"/>
-                          <w:spacing w:after="0" w:line="40" w:lineRule="atLeast"/>
-                          <w:ind w:left="-142"/>
-                          <w:rPr>
-                            <w:rFonts w:ascii="Cambria Math" w:eastAsia="Times New Roman" w:hAnsi="Cambria Math" w:cs="Times New Roman"/>
-                            <w:color w:val="000000"/>
-                            <w:sz w:val="24"/>
-                            <w:szCs w:val="24"/>
-                            <w:lang w:val="en-US"/>
-                          </w:rPr>
-                        </w:pPr>
-                        <w:r>
-                          <w:rPr>
-                            <w:rFonts w:ascii="Cambria Math" w:eastAsia="Times New Roman" w:hAnsi="Cambria Math" w:cs="Times New Roman"/>
-                            <w:color w:val="000000"/>
-                            <w:spacing w:val="22"/>
-                            <w:sz w:val="18"/>
-                            <w:szCs w:val="18"/>
-                            <w:lang w:val="en-US"/>
-                          </w:rPr>
-                          <w:t>09</w:t>
-                        </w:r>
-                        <w:r>
-                          <w:rPr>
-                            <w:rFonts w:ascii="Cambria Math" w:eastAsia="Times New Roman" w:hAnsi="Cambria Math" w:cs="Times New Roman"/>
-                            <w:color w:val="000000"/>
-                            <w:spacing w:val="22"/>
-                            <w:sz w:val="18"/>
-                            <w:szCs w:val="18"/>
-                            <w:lang w:val="en-US"/>
-                          </w:rPr>
-                          <w:t>-202</w:t>
-                        </w:r>
-                        <w:r>
-                          <w:rPr>
-                            <w:rFonts w:ascii="Cambria Math" w:eastAsia="Times New Roman" w:hAnsi="Cambria Math" w:cs="Times New Roman"/>
-                            <w:color w:val="000000"/>
-                            <w:spacing w:val="22"/>
-                            <w:sz w:val="18"/>
-                            <w:szCs w:val="18"/>
-                            <w:lang w:val="en-US"/>
-                          </w:rPr>
-                          <w:t>3</w:t>
-                        </w:r>
-                        <w:r>
-                          <w:rPr>
-                            <w:rFonts w:ascii="Cambria Math" w:eastAsia="Times New Roman" w:hAnsi="Cambria Math" w:cs="Times New Roman"/>
-                            <w:color w:val="000000"/>
-                            <w:spacing w:val="22"/>
-                            <w:sz w:val="18"/>
-                            <w:szCs w:val="18"/>
-                            <w:lang w:val="en-US"/>
-                          </w:rPr>
-                          <w:t>-</w:t>
-                        </w:r>
-                        <w:r>
-                          <w:rPr>
-                            <w:rFonts w:ascii="Cambria Math" w:hAnsi="Cambria Math"/>
-                            <w:color w:val="000000"/>
-                            <w:spacing w:val="22"/>
-                            <w:sz w:val="18"/>
-                            <w:szCs w:val="18"/>
-                            <w:lang w:val="en-US"/>
-                          </w:rPr>
-                          <w:t>7</w:t>
-                        </w:r>
-                        <w:r>
-                          <w:rPr>
-                            <w:rFonts w:ascii="Cambria Math" w:hAnsi="Cambria Math"/>
-                            <w:color w:val="000000"/>
-                            <w:spacing w:val="22"/>
-                            <w:sz w:val="18"/>
-                            <w:szCs w:val="18"/>
-                            <w:lang w:val="en-US"/>
-                          </w:rPr>
-                          <w:t>-</w:t>
-                        </w:r>
-                        <w:r>
-                          <w:rPr>
-                            <w:rFonts w:ascii="Cambria Math" w:eastAsia="Times New Roman" w:hAnsi="Cambria Math" w:cs="Times New Roman"/>
-                            <w:color w:val="000000"/>
-                            <w:spacing w:val="22"/>
-                            <w:sz w:val="18"/>
-                            <w:szCs w:val="18"/>
-                            <w:lang w:val="en-US"/>
-                          </w:rPr>
-                          <w:t>202</w:t>
-                        </w:r>
-                        <w:r>
-                          <w:rPr>
-                            <w:rFonts w:ascii="Cambria Math" w:eastAsia="Times New Roman" w:hAnsi="Cambria Math" w:cs="Times New Roman"/>
-                            <w:color w:val="000000"/>
-                            <w:spacing w:val="22"/>
-                            <w:sz w:val="18"/>
-                            <w:szCs w:val="18"/>
-                            <w:lang w:val="en-US"/>
-                          </w:rPr>
-                          <w:t>4</w:t>
-                        </w:r>
-                      </w:p>
-                    </w:txbxContent>
-                  </v:textbox>
-                </v:shape>
-                <w10:wrap anchorx="page"/>
-              </v:group>
-            </w:pict>
-          </mc:Fallback>
-        </mc:AlternateContent>
-      </w:r>
-      <w:r>
-        <w:rPr>
-          <w:rFonts w:ascii="Cambria Math" w:hAnsi="Cambria Math"/>
-          <w:noProof/>
-        </w:rPr>
-        <mc:AlternateContent>
-          <mc:Choice Requires="wps">
-            <w:drawing>
-              <wp:anchor distT="0" distB="0" distL="114300" distR="114300" simplePos="0" relativeHeight="251711488" behindDoc="0" locked="0" layoutInCell="1" allowOverlap="1" wp14:anchorId="23C49A12" wp14:editId="73D3059E">
-                <wp:simplePos x="0" y="0"/>
-                <wp:positionH relativeFrom="column">
-                  <wp:posOffset>2006552</wp:posOffset>
-                </wp:positionH>
-                <wp:positionV relativeFrom="paragraph">
-                  <wp:posOffset>4687570</wp:posOffset>
-                </wp:positionV>
-                <wp:extent cx="1432932" cy="242153"/>
+                <wp:extent cx="786161" cy="241935"/>
                 <wp:effectExtent l="0" t="0" r="0" b="5715"/>
                 <wp:wrapNone/>
                 <wp:docPr id="202" name="Zone de texte 202"/>
@@ -1998,7 +1892,7 @@
                       <wps:spPr>
                         <a:xfrm>
                           <a:off x="0" y="0"/>
-                          <a:ext cx="1432932" cy="242153"/>
+                          <a:ext cx="786161" cy="241935"/>
                         </a:xfrm>
                         <a:prstGeom prst="rect">
                           <a:avLst/>
@@ -2012,14 +1906,11 @@
                         <w:txbxContent>
                           <w:p>
                             <w:pPr>
-                              <w:pStyle w:val="Lienhypertexte"/>
                               <w:spacing w:after="0" w:line="40" w:lineRule="atLeast"/>
                               <w:ind w:left="-142"/>
                               <w:rPr>
                                 <w:rFonts w:ascii="Cambria Math" w:eastAsia="Times New Roman" w:hAnsi="Cambria Math" w:cs="Times New Roman"/>
                                 <w:color w:val="000000"/>
-                                <w:sz w:val="24"/>
-                                <w:szCs w:val="24"/>
                                 <w:lang w:val="en-US"/>
                               </w:rPr>
                             </w:pPr>
@@ -2028,41 +1919,19 @@
                                 <w:rFonts w:ascii="Cambria Math" w:hAnsi="Cambria Math"/>
                                 <w:color w:val="000000"/>
                                 <w:spacing w:val="22"/>
-                                <w:sz w:val="18"/>
-                                <w:szCs w:val="18"/>
+                                <w:sz w:val="16"/>
+                                <w:szCs w:val="16"/>
                                 <w:lang w:val="en-US"/>
                               </w:rPr>
-                              <w:t>30</w:t>
-                            </w:r>
-                            <w:r>
-                              <w:rPr>
-                                <w:rFonts w:ascii="Cambria Math" w:hAnsi="Cambria Math"/>
-                                <w:color w:val="000000"/>
-                                <w:spacing w:val="22"/>
-                                <w:sz w:val="18"/>
-                                <w:szCs w:val="18"/>
-                                <w:lang w:val="en-US"/>
-                              </w:rPr>
-                              <w:t>-</w:t>
-                            </w:r>
-                            <w:r>
-                              <w:rPr>
-                                <w:rFonts w:ascii="Cambria Math" w:hAnsi="Cambria Math"/>
-                                <w:color w:val="000000"/>
-                                <w:spacing w:val="22"/>
-                                <w:sz w:val="18"/>
-                                <w:szCs w:val="18"/>
-                                <w:lang w:val="en-US"/>
-                              </w:rPr>
-                              <w:t>12</w:t>
+                              <w:t>30-12</w:t>
                             </w:r>
                             <w:r>
                               <w:rPr>
                                 <w:rFonts w:ascii="Cambria Math" w:eastAsia="Times New Roman" w:hAnsi="Cambria Math" w:cs="Times New Roman"/>
                                 <w:color w:val="000000"/>
                                 <w:spacing w:val="22"/>
-                                <w:sz w:val="18"/>
-                                <w:szCs w:val="18"/>
+                                <w:sz w:val="16"/>
+                                <w:szCs w:val="16"/>
                                 <w:lang w:val="en-US"/>
                               </w:rPr>
                               <w:t>-2024</w:t>
@@ -2079,6 +1948,9 @@
                     </wps:wsp>
                   </a:graphicData>
                 </a:graphic>
+                <wp14:sizeRelH relativeFrom="margin">
+                  <wp14:pctWidth>0</wp14:pctWidth>
+                </wp14:sizeRelH>
                 <wp14:sizeRelV relativeFrom="margin">
                   <wp14:pctHeight>0</wp14:pctHeight>
                 </wp14:sizeRelV>
@@ -2087,19 +1959,16 @@
           </mc:Choice>
           <mc:Fallback>
             <w:pict>
-              <v:shape w14:anchorId="23C49A12" id="Zone de texte 202" o:spid="_x0000_s1043" type="#_x0000_t202" style="position:absolute;margin-left:158pt;margin-top:369.1pt;width:112.85pt;height:19.05pt;z-index:251711488;visibility:visible;mso-wrap-style:square;mso-height-percent:0;mso-wrap-distance-left:9pt;mso-wrap-distance-top:0;mso-wrap-distance-right:9pt;mso-wrap-distance-bottom:0;mso-position-horizontal:absolute;mso-position-horizontal-relative:text;mso-position-vertical:absolute;mso-position-vertical-relative:text;mso-height-percent:0;mso-height-relative:margin;v-text-anchor:top" o:gfxdata="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" filled="f" stroked="f" strokeweight=".5pt">
+              <v:shape w14:anchorId="23C49A12" id="Zone de texte 202" o:spid="_x0000_s1043" type="#_x0000_t202" style="position:absolute;margin-left:157.9pt;margin-top:369.1pt;width:61.9pt;height:19.05pt;z-index:251711488;visibility:visible;mso-wrap-style:square;mso-width-percent:0;mso-height-percent:0;mso-wrap-distance-left:9pt;mso-wrap-distance-top:0;mso-wrap-distance-right:9pt;mso-wrap-distance-bottom:0;mso-position-horizontal:absolute;mso-position-horizontal-relative:text;mso-position-vertical:absolute;mso-position-vertical-relative:text;mso-width-percent:0;mso-height-percent:0;mso-width-relative:margin;mso-height-relative:margin;v-text-anchor:top" o:gfxdata="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" filled="f" stroked="f" strokeweight=".5pt">
                 <v:textbox>
                   <w:txbxContent>
                     <w:p>
                       <w:pPr>
-                        <w:pStyle w:val="Lienhypertexte"/>
                         <w:spacing w:after="0" w:line="40" w:lineRule="atLeast"/>
                         <w:ind w:left="-142"/>
                         <w:rPr>
                           <w:rFonts w:ascii="Cambria Math" w:eastAsia="Times New Roman" w:hAnsi="Cambria Math" w:cs="Times New Roman"/>
                           <w:color w:val="000000"/>
-                          <w:sz w:val="24"/>
-                          <w:szCs w:val="24"/>
                           <w:lang w:val="en-US"/>
                         </w:rPr>
                       </w:pPr>
@@ -2108,41 +1977,19 @@
                           <w:rFonts w:ascii="Cambria Math" w:hAnsi="Cambria Math"/>
                           <w:color w:val="000000"/>
                           <w:spacing w:val="22"/>
-                          <w:sz w:val="18"/>
-                          <w:szCs w:val="18"/>
+                          <w:sz w:val="16"/>
+                          <w:szCs w:val="16"/>
                           <w:lang w:val="en-US"/>
                         </w:rPr>
-                        <w:t>30</w:t>
-                      </w:r>
-                      <w:r>
-                        <w:rPr>
-                          <w:rFonts w:ascii="Cambria Math" w:hAnsi="Cambria Math"/>
-                          <w:color w:val="000000"/>
-                          <w:spacing w:val="22"/>
-                          <w:sz w:val="18"/>
-                          <w:szCs w:val="18"/>
-                          <w:lang w:val="en-US"/>
-                        </w:rPr>
-                        <w:t>-</w:t>
-                      </w:r>
-                      <w:r>
-                        <w:rPr>
-                          <w:rFonts w:ascii="Cambria Math" w:hAnsi="Cambria Math"/>
-                          <w:color w:val="000000"/>
-                          <w:spacing w:val="22"/>
-                          <w:sz w:val="18"/>
-                          <w:szCs w:val="18"/>
-                          <w:lang w:val="en-US"/>
-                        </w:rPr>
-                        <w:t>12</w:t>
+                        <w:t>30-12</w:t>
                       </w:r>
                       <w:r>
                         <w:rPr>
                           <w:rFonts w:ascii="Cambria Math" w:eastAsia="Times New Roman" w:hAnsi="Cambria Math" w:cs="Times New Roman"/>
                           <w:color w:val="000000"/>
                           <w:spacing w:val="22"/>
-                          <w:sz w:val="18"/>
-                          <w:szCs w:val="18"/>
+                          <w:sz w:val="16"/>
+                          <w:szCs w:val="16"/>
                           <w:lang w:val="en-US"/>
                         </w:rPr>
                         <w:t>-2024</w:t>
@@ -2197,7 +2044,6 @@
                         <w:txbxContent>
                           <w:p>
                             <w:pPr>
-                              <w:pStyle w:val="Lienhypertexte"/>
                               <w:spacing w:after="0" w:line="40" w:lineRule="atLeast"/>
                               <w:ind w:left="-142"/>
                               <w:rPr>
@@ -2206,7 +2052,7 @@
                                 <w:b/>
                                 <w:bCs/>
                                 <w:color w:val="000000"/>
-                                <w:lang w:val="en-US"/>
+                                <w:lang w:val="fr-FR"/>
                               </w:rPr>
                             </w:pPr>
                             <w:r>
@@ -2216,21 +2062,20 @@
                                 <w:b/>
                                 <w:bCs/>
                                 <w:color w:val="000000"/>
-                                <w:lang w:val="en-US"/>
+                                <w:lang w:val="fr-FR"/>
                               </w:rPr>
                               <w:t>HP LIFE</w:t>
                             </w:r>
                           </w:p>
                           <w:p>
                             <w:pPr>
-                              <w:pStyle w:val="Lienhypertexte"/>
                               <w:spacing w:after="0" w:line="40" w:lineRule="atLeast"/>
                               <w:ind w:left="-142"/>
                               <w:rPr>
                                 <w:rStyle w:val="oypena"/>
                                 <w:rFonts w:ascii="Cambria Math" w:hAnsi="Cambria Math"/>
                                 <w:color w:val="000000"/>
-                                <w:lang w:val="en-US"/>
+                                <w:lang w:val="fr-FR"/>
                               </w:rPr>
                             </w:pPr>
                             <w:r>
@@ -2238,36 +2083,9 @@
                                 <w:rStyle w:val="oypena"/>
                                 <w:rFonts w:ascii="Cambria Math" w:hAnsi="Cambria Math"/>
                                 <w:color w:val="000000"/>
-                                <w:lang w:val="en-US"/>
-                              </w:rPr>
-                              <w:t>Gestion</w:t>
-                            </w:r>
-                            <w:r>
-                              <w:rPr>
-                                <w:rStyle w:val="oypena"/>
-                                <w:rFonts w:ascii="Cambria Math" w:hAnsi="Cambria Math"/>
-                                <w:color w:val="000000"/>
-                                <w:lang w:val="en-US"/>
-                              </w:rPr>
-                              <w:t xml:space="preserve"> de</w:t>
-                            </w:r>
-                            <w:r>
-                              <w:rPr>
-                                <w:rStyle w:val="oypena"/>
-                                <w:rFonts w:ascii="Cambria Math" w:hAnsi="Cambria Math"/>
-                                <w:color w:val="000000"/>
-                                <w:lang w:val="en-US"/>
-                              </w:rPr>
-                              <w:t xml:space="preserve"> p</w:t>
-                            </w:r>
-                            <w:r>
-                              <w:rPr>
-                                <w:rStyle w:val="oypena"/>
-                                <w:rFonts w:ascii="Cambria Math" w:hAnsi="Cambria Math"/>
-                                <w:color w:val="000000"/>
-                                <w:lang w:val="en-US"/>
-                              </w:rPr>
-                              <w:t>rojet Agile</w:t>
+                                <w:lang w:val="fr-FR"/>
+                              </w:rPr>
+                              <w:t>Gestion de projet Agile</w:t>
                             </w:r>
                           </w:p>
                           <w:p>
@@ -2277,14 +2095,14 @@
                               <w:rPr>
                                 <w:rFonts w:ascii="Cambria Math" w:eastAsia="Times New Roman" w:hAnsi="Cambria Math" w:cs="Times New Roman"/>
                                 <w:color w:val="000000"/>
-                                <w:lang w:val="en-US"/>
+                                <w:lang w:val="fr-FR"/>
                               </w:rPr>
                             </w:pPr>
                             <w:r>
                               <w:rPr>
                                 <w:rFonts w:ascii="Cambria Math" w:eastAsia="Times New Roman" w:hAnsi="Cambria Math" w:cs="Times New Roman"/>
                                 <w:color w:val="000000"/>
-                                <w:lang w:val="en-US"/>
+                                <w:lang w:val="fr-FR"/>
                               </w:rPr>
                               <w:t xml:space="preserve">                                                                                         </w:t>
                             </w:r>
@@ -2325,7 +2143,6 @@
                   <w:txbxContent>
                     <w:p>
                       <w:pPr>
-                        <w:pStyle w:val="Lienhypertexte"/>
                         <w:spacing w:after="0" w:line="40" w:lineRule="atLeast"/>
                         <w:ind w:left="-142"/>
                         <w:rPr>
@@ -2334,7 +2151,7 @@
                           <w:b/>
                           <w:bCs/>
                           <w:color w:val="000000"/>
-                          <w:lang w:val="en-US"/>
+                          <w:lang w:val="fr-FR"/>
                         </w:rPr>
                       </w:pPr>
                       <w:r>
@@ -2344,21 +2161,20 @@
                           <w:b/>
                           <w:bCs/>
                           <w:color w:val="000000"/>
-                          <w:lang w:val="en-US"/>
+                          <w:lang w:val="fr-FR"/>
                         </w:rPr>
                         <w:t>HP LIFE</w:t>
                       </w:r>
                     </w:p>
                     <w:p>
                       <w:pPr>
-                        <w:pStyle w:val="Lienhypertexte"/>
                         <w:spacing w:after="0" w:line="40" w:lineRule="atLeast"/>
                         <w:ind w:left="-142"/>
                         <w:rPr>
                           <w:rStyle w:val="oypena"/>
                           <w:rFonts w:ascii="Cambria Math" w:hAnsi="Cambria Math"/>
                           <w:color w:val="000000"/>
-                          <w:lang w:val="en-US"/>
+                          <w:lang w:val="fr-FR"/>
                         </w:rPr>
                       </w:pPr>
                       <w:r>
@@ -2366,36 +2182,9 @@
                           <w:rStyle w:val="oypena"/>
                           <w:rFonts w:ascii="Cambria Math" w:hAnsi="Cambria Math"/>
                           <w:color w:val="000000"/>
-                          <w:lang w:val="en-US"/>
-                        </w:rPr>
-                        <w:t>Gestion</w:t>
-                      </w:r>
-                      <w:r>
-                        <w:rPr>
-                          <w:rStyle w:val="oypena"/>
-                          <w:rFonts w:ascii="Cambria Math" w:hAnsi="Cambria Math"/>
-                          <w:color w:val="000000"/>
-                          <w:lang w:val="en-US"/>
-                        </w:rPr>
-                        <w:t xml:space="preserve"> de</w:t>
-                      </w:r>
-                      <w:r>
-                        <w:rPr>
-                          <w:rStyle w:val="oypena"/>
-                          <w:rFonts w:ascii="Cambria Math" w:hAnsi="Cambria Math"/>
-                          <w:color w:val="000000"/>
-                          <w:lang w:val="en-US"/>
-                        </w:rPr>
-                        <w:t xml:space="preserve"> p</w:t>
-                      </w:r>
-                      <w:r>
-                        <w:rPr>
-                          <w:rStyle w:val="oypena"/>
-                          <w:rFonts w:ascii="Cambria Math" w:hAnsi="Cambria Math"/>
-                          <w:color w:val="000000"/>
-                          <w:lang w:val="en-US"/>
-                        </w:rPr>
-                        <w:t>rojet Agile</w:t>
+                          <w:lang w:val="fr-FR"/>
+                        </w:rPr>
+                        <w:t>Gestion de projet Agile</w:t>
                       </w:r>
                     </w:p>
                     <w:p>
@@ -2405,14 +2194,14 @@
                         <w:rPr>
                           <w:rFonts w:ascii="Cambria Math" w:eastAsia="Times New Roman" w:hAnsi="Cambria Math" w:cs="Times New Roman"/>
                           <w:color w:val="000000"/>
-                          <w:lang w:val="en-US"/>
+                          <w:lang w:val="fr-FR"/>
                         </w:rPr>
                       </w:pPr>
                       <w:r>
                         <w:rPr>
                           <w:rFonts w:ascii="Cambria Math" w:eastAsia="Times New Roman" w:hAnsi="Cambria Math" w:cs="Times New Roman"/>
                           <w:color w:val="000000"/>
-                          <w:lang w:val="en-US"/>
+                          <w:lang w:val="fr-FR"/>
                         </w:rPr>
                         <w:t xml:space="preserve">                                                                                         </w:t>
                       </w:r>

</xml_diff>